<commit_message>
Changed references to AWS Auto Scaling because that's not what we are using.
</commit_message>
<xml_diff>
--- a/projects/devops/assessment/PGPCCMAR23_Thomas_DeMay_Project3.docx
+++ b/projects/devops/assessment/PGPCCMAR23_Thomas_DeMay_Project3.docx
@@ -21,7 +21,13 @@
     <w:p/>
     <w:p>
       <w:r>
-        <w:t>Description: Host a PHP Web Application on an ECS Auto Scaling Cluster with a backend database</w:t>
+        <w:t>Description: Host a PHP Web Application on an ECS Cluster</w:t>
+      </w:r>
+      <w:r>
+        <w:t xml:space="preserve"> with Load Balancing and</w:t>
+      </w:r>
+      <w:r>
+        <w:t xml:space="preserve"> with a backend database</w:t>
       </w:r>
       <w:r>
         <w:t xml:space="preserve">. </w:t>
@@ -51,6 +57,9 @@
     </w:p>
     <w:p>
       <w:r>
+        <w:rPr>
+          <w:noProof/>
+        </w:rPr>
         <w:drawing>
           <wp:inline distT="0" distB="0" distL="0" distR="0" wp14:anchorId="3DE49AB3" wp14:editId="6BB10F06">
             <wp:extent cx="5943600" cy="4728845"/>
@@ -140,7 +149,13 @@
         <w:t>Finds the default VPC and all the Availability Zone default Public Subnets.</w:t>
       </w:r>
       <w:r>
-        <w:t xml:space="preserve"> All resources will be created in the default VPC and the Auto Scaling group will use all Public Subnets.</w:t>
+        <w:t xml:space="preserve"> All resources will be created in the default VPC and the </w:t>
+      </w:r>
+      <w:r>
+        <w:t xml:space="preserve">EC2 Application Load Balancer </w:t>
+      </w:r>
+      <w:r>
+        <w:t>will use all Public Subnets.</w:t>
       </w:r>
     </w:p>
     <w:p>
@@ -669,6 +684,9 @@
     </w:p>
     <w:p>
       <w:r>
+        <w:rPr>
+          <w:noProof/>
+        </w:rPr>
         <w:drawing>
           <wp:inline distT="0" distB="0" distL="0" distR="0" wp14:anchorId="3B5FDBF0" wp14:editId="7F18486A">
             <wp:extent cx="5943600" cy="4306570"/>
@@ -708,6 +726,9 @@
     </w:p>
     <w:p>
       <w:r>
+        <w:rPr>
+          <w:noProof/>
+        </w:rPr>
         <w:drawing>
           <wp:inline distT="0" distB="0" distL="0" distR="0" wp14:anchorId="57235988" wp14:editId="2DF33C4C">
             <wp:extent cx="5943600" cy="1631315"/>
@@ -747,6 +768,9 @@
     </w:p>
     <w:p>
       <w:r>
+        <w:rPr>
+          <w:noProof/>
+        </w:rPr>
         <w:drawing>
           <wp:inline distT="0" distB="0" distL="0" distR="0" wp14:anchorId="4FD1EA5E" wp14:editId="0B0A3E06">
             <wp:extent cx="5943600" cy="1306830"/>
@@ -8463,6 +8487,9 @@
     </w:p>
     <w:p>
       <w:r>
+        <w:rPr>
+          <w:noProof/>
+        </w:rPr>
         <w:drawing>
           <wp:inline distT="0" distB="0" distL="0" distR="0" wp14:anchorId="7E380961" wp14:editId="15825A64">
             <wp:extent cx="5943600" cy="5097145"/>
@@ -8502,6 +8529,9 @@
     </w:p>
     <w:p>
       <w:r>
+        <w:rPr>
+          <w:noProof/>
+        </w:rPr>
         <w:lastRenderedPageBreak/>
         <w:drawing>
           <wp:inline distT="0" distB="0" distL="0" distR="0" wp14:anchorId="20844137" wp14:editId="2B4F53AB">
@@ -8547,6 +8577,9 @@
     </w:p>
     <w:p>
       <w:r>
+        <w:rPr>
+          <w:noProof/>
+        </w:rPr>
         <w:drawing>
           <wp:inline distT="0" distB="0" distL="0" distR="0" wp14:anchorId="6F5D16C8" wp14:editId="00C8BBE0">
             <wp:extent cx="5943600" cy="1243330"/>
@@ -8586,6 +8619,9 @@
     </w:p>
     <w:p>
       <w:r>
+        <w:rPr>
+          <w:noProof/>
+        </w:rPr>
         <w:drawing>
           <wp:inline distT="0" distB="0" distL="0" distR="0" wp14:anchorId="3C000070" wp14:editId="7A38239C">
             <wp:extent cx="5943600" cy="2776855"/>
@@ -8630,6 +8666,9 @@
     </w:p>
     <w:p>
       <w:r>
+        <w:rPr>
+          <w:noProof/>
+        </w:rPr>
         <w:lastRenderedPageBreak/>
         <w:drawing>
           <wp:inline distT="0" distB="0" distL="0" distR="0" wp14:anchorId="3EF3F6F7" wp14:editId="577BF057">
@@ -8693,6 +8732,9 @@
     </w:p>
     <w:p>
       <w:r>
+        <w:rPr>
+          <w:noProof/>
+        </w:rPr>
         <w:drawing>
           <wp:inline distT="0" distB="0" distL="0" distR="0" wp14:anchorId="1C8A79C7" wp14:editId="0766463A">
             <wp:extent cx="4956561" cy="7576014"/>
@@ -8732,6 +8774,9 @@
     </w:p>
     <w:p>
       <w:r>
+        <w:rPr>
+          <w:noProof/>
+        </w:rPr>
         <w:lastRenderedPageBreak/>
         <w:drawing>
           <wp:inline distT="0" distB="0" distL="0" distR="0" wp14:anchorId="76417897" wp14:editId="2BBB4344">
@@ -8772,6 +8817,9 @@
     </w:p>
     <w:p>
       <w:r>
+        <w:rPr>
+          <w:noProof/>
+        </w:rPr>
         <w:drawing>
           <wp:inline distT="0" distB="0" distL="0" distR="0" wp14:anchorId="1B7E8DF9" wp14:editId="5CCB9B67">
             <wp:extent cx="5943600" cy="4014470"/>
@@ -8811,6 +8859,9 @@
     </w:p>
     <w:p>
       <w:r>
+        <w:rPr>
+          <w:noProof/>
+        </w:rPr>
         <w:lastRenderedPageBreak/>
         <w:drawing>
           <wp:inline distT="0" distB="0" distL="0" distR="0" wp14:anchorId="736D9C72" wp14:editId="32533B83">
@@ -8862,6 +8913,9 @@
     </w:p>
     <w:p>
       <w:r>
+        <w:rPr>
+          <w:noProof/>
+        </w:rPr>
         <w:drawing>
           <wp:inline distT="0" distB="0" distL="0" distR="0" wp14:anchorId="03C6D8B0" wp14:editId="3B6BB273">
             <wp:extent cx="5407373" cy="2965390"/>
@@ -8914,6 +8968,9 @@
     </w:p>
     <w:p>
       <w:r>
+        <w:rPr>
+          <w:noProof/>
+        </w:rPr>
         <w:drawing>
           <wp:inline distT="0" distB="0" distL="0" distR="0" wp14:anchorId="016E1672" wp14:editId="2E1664C1">
             <wp:extent cx="5419707" cy="1777525"/>
@@ -11135,6 +11192,9 @@
     </w:p>
     <w:p>
       <w:r>
+        <w:rPr>
+          <w:noProof/>
+        </w:rPr>
         <w:drawing>
           <wp:inline distT="0" distB="0" distL="0" distR="0" wp14:anchorId="1DE31386" wp14:editId="2B70CBC8">
             <wp:extent cx="5934903" cy="1857634"/>
@@ -12511,6 +12571,9 @@
     </w:p>
     <w:p>
       <w:r>
+        <w:rPr>
+          <w:noProof/>
+        </w:rPr>
         <w:drawing>
           <wp:inline distT="0" distB="0" distL="0" distR="0" wp14:anchorId="12B9B7FA" wp14:editId="79D3AE6F">
             <wp:extent cx="5622925" cy="4825743"/>
@@ -12548,6 +12611,9 @@
         </w:drawing>
       </w:r>
       <w:r>
+        <w:rPr>
+          <w:noProof/>
+        </w:rPr>
         <w:drawing>
           <wp:inline distT="0" distB="0" distL="0" distR="0" wp14:anchorId="48D7D681" wp14:editId="1B4CE836">
             <wp:extent cx="5623133" cy="2597695"/>
@@ -12596,6 +12662,9 @@
     </w:p>
     <w:p>
       <w:r>
+        <w:rPr>
+          <w:noProof/>
+        </w:rPr>
         <w:drawing>
           <wp:inline distT="0" distB="0" distL="0" distR="0" wp14:anchorId="69EADCB9" wp14:editId="7222A3FC">
             <wp:extent cx="5862415" cy="3689691"/>
@@ -12643,6 +12712,9 @@
     </w:p>
     <w:p>
       <w:r>
+        <w:rPr>
+          <w:noProof/>
+        </w:rPr>
         <w:drawing>
           <wp:inline distT="0" distB="0" distL="0" distR="0" wp14:anchorId="282DA0E5" wp14:editId="15DE9994">
             <wp:extent cx="5802594" cy="3864057"/>
@@ -16805,7 +16877,15 @@
         <w:t xml:space="preserve">  </w:t>
       </w:r>
       <w:r>
-        <w:t>devopsAssessmentAutoScalingTarget</w:t>
+        <w:t>devopsAssessmentAuto</w:t>
+      </w:r>
+      <w:bookmarkStart w:id="0" w:name="_GoBack"/>
+      <w:r>
+        <w:t>Scal</w:t>
+      </w:r>
+      <w:bookmarkEnd w:id="0"/>
+      <w:r>
+        <w:t>ingTarget</w:t>
       </w:r>
       <w:r>
         <w:rPr>
@@ -18721,6 +18801,9 @@
     </w:p>
     <w:p>
       <w:r>
+        <w:rPr>
+          <w:noProof/>
+        </w:rPr>
         <w:drawing>
           <wp:inline distT="0" distB="0" distL="0" distR="0" wp14:anchorId="202E5F62" wp14:editId="2A57E8AA">
             <wp:extent cx="5943600" cy="3937000"/>
@@ -18760,6 +18843,9 @@
     </w:p>
     <w:p>
       <w:r>
+        <w:rPr>
+          <w:noProof/>
+        </w:rPr>
         <w:drawing>
           <wp:inline distT="0" distB="0" distL="0" distR="0" wp14:anchorId="6CD64F35" wp14:editId="43716B5E">
             <wp:extent cx="5943600" cy="1833245"/>
@@ -18799,6 +18885,9 @@
     </w:p>
     <w:p>
       <w:r>
+        <w:rPr>
+          <w:noProof/>
+        </w:rPr>
         <w:lastRenderedPageBreak/>
         <w:drawing>
           <wp:inline distT="0" distB="0" distL="0" distR="0" wp14:anchorId="619F19DC" wp14:editId="1A9C860F">
@@ -18854,6 +18943,9 @@
     </w:p>
     <w:p>
       <w:r>
+        <w:rPr>
+          <w:noProof/>
+        </w:rPr>
         <w:drawing>
           <wp:inline distT="0" distB="0" distL="0" distR="0" wp14:anchorId="39505A4C" wp14:editId="792DAE22">
             <wp:extent cx="5943600" cy="3324860"/>
@@ -18893,6 +18985,9 @@
     </w:p>
     <w:p>
       <w:r>
+        <w:rPr>
+          <w:noProof/>
+        </w:rPr>
         <w:drawing>
           <wp:inline distT="0" distB="0" distL="0" distR="0" wp14:anchorId="603C703A" wp14:editId="637FF235">
             <wp:extent cx="5943600" cy="2116455"/>
@@ -18940,6 +19035,9 @@
     </w:p>
     <w:p>
       <w:r>
+        <w:rPr>
+          <w:noProof/>
+        </w:rPr>
         <w:drawing>
           <wp:inline distT="0" distB="0" distL="0" distR="0" wp14:anchorId="5739E7FB" wp14:editId="03CFBE58">
             <wp:extent cx="5943600" cy="1315085"/>
@@ -18979,6 +19077,9 @@
     </w:p>
     <w:p>
       <w:r>
+        <w:rPr>
+          <w:noProof/>
+        </w:rPr>
         <w:lastRenderedPageBreak/>
         <w:drawing>
           <wp:inline distT="0" distB="0" distL="0" distR="0" wp14:anchorId="16E0962B" wp14:editId="4883111E">
@@ -19020,6 +19121,9 @@
     <w:p/>
     <w:p>
       <w:r>
+        <w:rPr>
+          <w:noProof/>
+        </w:rPr>
         <w:drawing>
           <wp:inline distT="0" distB="0" distL="0" distR="0" wp14:anchorId="1F299B01" wp14:editId="60968BFB">
             <wp:extent cx="5943600" cy="1424305"/>
@@ -19060,6 +19164,9 @@
     <w:p/>
     <w:p>
       <w:r>
+        <w:rPr>
+          <w:noProof/>
+        </w:rPr>
         <w:drawing>
           <wp:inline distT="0" distB="0" distL="0" distR="0" wp14:anchorId="3C2CC45B" wp14:editId="4B6F76BA">
             <wp:extent cx="5943600" cy="2643505"/>
@@ -19100,6 +19207,9 @@
     <w:p/>
     <w:p>
       <w:r>
+        <w:rPr>
+          <w:noProof/>
+        </w:rPr>
         <w:drawing>
           <wp:inline distT="0" distB="0" distL="0" distR="0" wp14:anchorId="79B0DDF5" wp14:editId="757B1DCA">
             <wp:extent cx="5943600" cy="1371600"/>
@@ -19140,6 +19250,9 @@
     <w:p/>
     <w:p>
       <w:r>
+        <w:rPr>
+          <w:noProof/>
+        </w:rPr>
         <w:drawing>
           <wp:inline distT="0" distB="0" distL="0" distR="0" wp14:anchorId="72C0B5D4" wp14:editId="74F8603E">
             <wp:extent cx="5943600" cy="4656455"/>
@@ -19180,6 +19293,9 @@
     <w:p/>
     <w:p>
       <w:r>
+        <w:rPr>
+          <w:noProof/>
+        </w:rPr>
         <w:lastRenderedPageBreak/>
         <w:drawing>
           <wp:inline distT="0" distB="0" distL="0" distR="0" wp14:anchorId="06C58C37" wp14:editId="67DCEF9C">
@@ -19234,6 +19350,9 @@
     </w:p>
     <w:p>
       <w:r>
+        <w:rPr>
+          <w:noProof/>
+        </w:rPr>
         <w:drawing>
           <wp:inline distT="0" distB="0" distL="0" distR="0" wp14:anchorId="1D9D41DC" wp14:editId="2AE0A3BE">
             <wp:extent cx="5943600" cy="4191635"/>
@@ -19273,6 +19392,9 @@
     </w:p>
     <w:p>
       <w:r>
+        <w:rPr>
+          <w:noProof/>
+        </w:rPr>
         <w:lastRenderedPageBreak/>
         <w:drawing>
           <wp:inline distT="0" distB="0" distL="0" distR="0" wp14:anchorId="790DF46F" wp14:editId="552CDE6C">
@@ -19313,6 +19435,9 @@
     </w:p>
     <w:p>
       <w:r>
+        <w:rPr>
+          <w:noProof/>
+        </w:rPr>
         <w:drawing>
           <wp:inline distT="0" distB="0" distL="0" distR="0" wp14:anchorId="0D0C43D3" wp14:editId="17C84032">
             <wp:extent cx="5770101" cy="1119499"/>
@@ -19352,6 +19477,9 @@
     </w:p>
     <w:p>
       <w:r>
+        <w:rPr>
+          <w:noProof/>
+        </w:rPr>
         <w:drawing>
           <wp:inline distT="0" distB="0" distL="0" distR="0" wp14:anchorId="28B10185" wp14:editId="44ED6450">
             <wp:extent cx="5789791" cy="3426864"/>
@@ -19419,6 +19547,9 @@
     </w:p>
     <w:p>
       <w:r>
+        <w:rPr>
+          <w:noProof/>
+        </w:rPr>
         <w:drawing>
           <wp:inline distT="0" distB="0" distL="0" distR="0" wp14:anchorId="01BD1A4D" wp14:editId="44BB640E">
             <wp:extent cx="5943600" cy="2392680"/>
@@ -19478,7 +19609,16 @@
         <w:t xml:space="preserve"> AWS</w:t>
       </w:r>
       <w:r>
-        <w:t xml:space="preserve"> Auto Scaling group of 1-3 clusters</w:t>
+        <w:t xml:space="preserve"> </w:t>
+      </w:r>
+      <w:r>
+        <w:t xml:space="preserve">ECS Cluster with EC2 Application Load Balancer scaling from </w:t>
+      </w:r>
+      <w:r>
+        <w:t>1-3</w:t>
+      </w:r>
+      <w:r>
+        <w:t xml:space="preserve"> containers</w:t>
       </w:r>
       <w:r>
         <w:t xml:space="preserve">. We did not need to setup any EC2 Instances to handle the PHP Web Application. We used t2.micro instances and did not allocate a lot of resources to the ECS Containers, again, for demonstration purposes. In the real world </w:t>
@@ -19659,13 +19799,7 @@
     </w:p>
     <w:p>
       <w:r>
-        <w:t xml:space="preserve">An AWS Network Firewall can be used to further secure the </w:t>
-      </w:r>
-      <w:r>
-        <w:t>PHP Web A</w:t>
-      </w:r>
-      <w:r>
-        <w:t xml:space="preserve">pplication from various attacks, such as denial of service attacks, etc. Depending on government regulations various firewall policies may be mandatory, such as financial institutions. AWS Network Firewall automatically scales and supports thousands of custom rules. </w:t>
+        <w:t xml:space="preserve">An AWS Network Firewall can be used to further secure the PHP Web Application from various attacks, such as denial of service attacks, etc. Depending on government regulations various firewall policies may be mandatory, such as financial institutions. AWS Network Firewall automatically scales and supports thousands of custom rules. </w:t>
       </w:r>
     </w:p>
     <w:p>
@@ -21186,12 +21320,16 @@
       <w:r>
         <w:t>do</w:t>
       </w:r>
-      <w:bookmarkStart w:id="0" w:name="_GoBack"/>
-      <w:bookmarkEnd w:id="0"/>
       <w:r>
         <w:t xml:space="preserve"> say so myself.</w:t>
       </w:r>
     </w:p>
+    <w:p>
+      <w:r>
+        <w:t xml:space="preserve">EDIT: If it’s okay, I recorded a video (AWS Cleanup.mp4) to show everything has been cleaned up. I hope that’s okay. If you want more, please let me know. </w:t>
+      </w:r>
+    </w:p>
+    <w:p/>
     <w:p/>
     <w:sectPr>
       <w:pgSz w:w="12240" w:h="15840"/>
@@ -22429,7 +22567,7 @@
 </file>
 
 <file path=customXml/itemProps1.xml><?xml version="1.0" encoding="utf-8"?>
-<ds:datastoreItem xmlns:ds="http://schemas.openxmlformats.org/officeDocument/2006/customXml" ds:itemID="{6416EBC5-BAF6-4F70-900E-36FBC08B6293}">
+<ds:datastoreItem xmlns:ds="http://schemas.openxmlformats.org/officeDocument/2006/customXml" ds:itemID="{8E250DF7-FCAA-4E29-85C5-AD7AFEA772BC}">
   <ds:schemaRefs>
     <ds:schemaRef ds:uri="http://schemas.openxmlformats.org/officeDocument/2006/bibliography"/>
   </ds:schemaRefs>

</xml_diff>